<commit_message>
NACE-code toegevoegd aan stagedossier
</commit_message>
<xml_diff>
--- a/sites/all/modules/argus_document_generator/plugins/docs/CNT_Stagedossier.docx
+++ b/sites/all/modules/argus_document_generator/plugins/docs/CNT_Stagedossier.docx
@@ -7775,8 +7775,6 @@
         </w:rPr>
         <w:t>, directeur</w:t>
       </w:r>
-      <w:bookmarkStart w:id="30" w:name="_GoBack"/>
-      <w:bookmarkEnd w:id="30"/>
     </w:p>
     <w:p>
       <w:pPr>
@@ -8225,12 +8223,12 @@
       <w:pPr>
         <w:pStyle w:val="Heading1"/>
       </w:pPr>
-      <w:bookmarkStart w:id="31" w:name="_Toc336608771"/>
+      <w:bookmarkStart w:id="30" w:name="_Toc336608771"/>
       <w:r>
         <w:lastRenderedPageBreak/>
         <w:t>Bijlage 1: Individuele leerlingenfiche</w:t>
       </w:r>
-      <w:bookmarkEnd w:id="31"/>
+      <w:bookmarkEnd w:id="30"/>
     </w:p>
     <w:p>
       <w:pPr>
@@ -9745,7 +9743,6 @@
               <w:spacing w:before="40"/>
               <w:jc w:val="both"/>
               <w:rPr>
-                <w:b/>
                 <w:szCs w:val="22"/>
               </w:rPr>
             </w:pPr>
@@ -9801,6 +9798,105 @@
           </w:p>
         </w:tc>
       </w:tr>
+      <w:tr>
+        <w:trPr>
+          <w:trHeight w:val="357"/>
+        </w:trPr>
+        <w:tc>
+          <w:tcPr>
+            <w:tcW w:w="139" w:type="pct"/>
+            <w:tcBorders>
+              <w:top w:val="nil"/>
+              <w:left w:val="nil"/>
+              <w:bottom w:val="nil"/>
+              <w:right w:val="nil"/>
+            </w:tcBorders>
+          </w:tcPr>
+          <w:p>
+            <w:pPr>
+              <w:spacing w:before="40"/>
+              <w:jc w:val="both"/>
+              <w:rPr>
+                <w:b/>
+                <w:szCs w:val="22"/>
+              </w:rPr>
+            </w:pPr>
+            <w:bookmarkStart w:id="31" w:name="_GoBack" w:colFirst="1" w:colLast="2"/>
+          </w:p>
+        </w:tc>
+        <w:tc>
+          <w:tcPr>
+            <w:tcW w:w="2075" w:type="pct"/>
+            <w:tcBorders>
+              <w:top w:val="nil"/>
+              <w:left w:val="nil"/>
+              <w:bottom w:val="nil"/>
+              <w:right w:val="nil"/>
+            </w:tcBorders>
+            <w:shd w:val="clear" w:color="000000" w:fill="auto"/>
+          </w:tcPr>
+          <w:p>
+            <w:pPr>
+              <w:spacing w:before="40"/>
+              <w:jc w:val="both"/>
+              <w:rPr>
+                <w:b/>
+                <w:szCs w:val="22"/>
+              </w:rPr>
+            </w:pPr>
+            <w:r>
+              <w:rPr>
+                <w:szCs w:val="22"/>
+              </w:rPr>
+              <w:t>NACE-code</w:t>
+            </w:r>
+          </w:p>
+        </w:tc>
+        <w:tc>
+          <w:tcPr>
+            <w:tcW w:w="2786" w:type="pct"/>
+            <w:tcBorders>
+              <w:top w:val="nil"/>
+              <w:left w:val="nil"/>
+              <w:bottom w:val="dotted" w:sz="6" w:space="0" w:color="auto"/>
+              <w:right w:val="nil"/>
+            </w:tcBorders>
+            <w:shd w:val="clear" w:color="000000" w:fill="auto"/>
+          </w:tcPr>
+          <w:p>
+            <w:pPr>
+              <w:spacing w:before="80"/>
+              <w:jc w:val="both"/>
+              <w:rPr>
+                <w:b/>
+                <w:szCs w:val="22"/>
+              </w:rPr>
+            </w:pPr>
+            <w:r>
+              <w:rPr>
+                <w:b/>
+                <w:szCs w:val="22"/>
+              </w:rPr>
+              <w:t>${organisatie_</w:t>
+            </w:r>
+            <w:r>
+              <w:rPr>
+                <w:b/>
+                <w:szCs w:val="22"/>
+              </w:rPr>
+              <w:t>nace</w:t>
+            </w:r>
+            <w:r>
+              <w:rPr>
+                <w:b/>
+                <w:szCs w:val="22"/>
+              </w:rPr>
+              <w:t>}</w:t>
+            </w:r>
+          </w:p>
+        </w:tc>
+      </w:tr>
+      <w:bookmarkEnd w:id="31"/>
       <w:tr>
         <w:trPr>
           <w:trHeight w:hRule="exact" w:val="119"/>
@@ -18293,7 +18389,7 @@
   <a:extraClrSchemeLst/>
   <a:extLst>
     <a:ext uri="{05A4C25C-085E-4340-85A3-A5531E510DB2}">
-      <thm15:themeFamily xmlns="" xmlns:thm15="http://schemas.microsoft.com/office/thememl/2012/main" name="Office Theme" id="{62F939B6-93AF-4DB8-9C6B-D6C7DFDC589F}" vid="{4A3C46E8-61CC-4603-A589-7422A47A8E4A}"/>
+      <thm15:themeFamily xmlns:thm15="http://schemas.microsoft.com/office/thememl/2012/main" xmlns="" name="Office Theme" id="{62F939B6-93AF-4DB8-9C6B-D6C7DFDC589F}" vid="{4A3C46E8-61CC-4603-A589-7422A47A8E4A}"/>
     </a:ext>
   </a:extLst>
 </a:theme>
@@ -18304,7 +18400,7 @@
 </file>
 
 <file path=customXml/itemProps1.xml><?xml version="1.0" encoding="utf-8"?>
-<ds:datastoreItem xmlns:ds="http://schemas.openxmlformats.org/officeDocument/2006/customXml" ds:itemID="{EA4486C9-917A-DF4F-B839-0595BDABCC48}">
+<ds:datastoreItem xmlns:ds="http://schemas.openxmlformats.org/officeDocument/2006/customXml" ds:itemID="{2FCFA44F-A3C1-BA4D-87C7-39B2EA8A41D9}">
   <ds:schemaRefs>
     <ds:schemaRef ds:uri="http://schemas.openxmlformats.org/officeDocument/2006/bibliography"/>
   </ds:schemaRefs>

</xml_diff>